<commit_message>
updating the references links
</commit_message>
<xml_diff>
--- a/Documentations/AutoInsight.docx
+++ b/Documentations/AutoInsight.docx
@@ -2422,7 +2422,7 @@
           <w:szCs w:val="24"/>
           <w:rtl w:val="0"/>
         </w:rPr>
-        <w:t xml:space="preserve"> For machine learning model development.</w:t>
+        <w:t xml:space="preserve"> For data analysis and machine learning model development.</w:t>
       </w:r>
     </w:p>
     <w:p>
@@ -2649,6 +2649,143 @@
           <w:t xml:space="preserve">https://www.techmonitor.ai/digital-economy/big-tech/tech-layoffs-2023</w:t>
         </w:r>
       </w:hyperlink>
+      <w:r>
+        <w:rPr>
+          <w:rtl w:val="0"/>
+        </w:rPr>
+      </w:r>
+    </w:p>
+    <w:p>
+      <w:pPr>
+        <w:jc w:val="left"/>
+        <w:rPr>
+          <w:color w:val="231f20"/>
+          <w:sz w:val="28"/>
+          <w:szCs w:val="28"/>
+        </w:rPr>
+      </w:pPr>
+      <w:r>
+        <w:rPr>
+          <w:rtl w:val="0"/>
+        </w:rPr>
+      </w:r>
+    </w:p>
+    <w:p>
+      <w:pPr>
+        <w:jc w:val="left"/>
+        <w:rPr>
+          <w:color w:val="231f20"/>
+          <w:sz w:val="28"/>
+          <w:szCs w:val="28"/>
+        </w:rPr>
+      </w:pPr>
+      <w:r>
+        <w:rPr>
+          <w:color w:val="231f20"/>
+          <w:sz w:val="28"/>
+          <w:szCs w:val="28"/>
+          <w:rtl w:val="0"/>
+        </w:rPr>
+        <w:t xml:space="preserve">Data analysis online with csv master:</w:t>
+      </w:r>
+    </w:p>
+    <w:p>
+      <w:pPr>
+        <w:jc w:val="left"/>
+        <w:rPr>
+          <w:color w:val="231f20"/>
+          <w:sz w:val="28"/>
+          <w:szCs w:val="28"/>
+        </w:rPr>
+      </w:pPr>
+      <w:hyperlink r:id="rId10">
+        <w:r>
+          <w:rPr>
+            <w:color w:val="1155cc"/>
+            <w:sz w:val="28"/>
+            <w:szCs w:val="28"/>
+            <w:u w:val="single"/>
+            <w:rtl w:val="0"/>
+          </w:rPr>
+          <w:t xml:space="preserve">https://www.csv-master.com/en</w:t>
+        </w:r>
+      </w:hyperlink>
+      <w:r>
+        <w:rPr>
+          <w:rtl w:val="0"/>
+        </w:rPr>
+      </w:r>
+    </w:p>
+    <w:p>
+      <w:pPr>
+        <w:jc w:val="left"/>
+        <w:rPr>
+          <w:color w:val="231f20"/>
+          <w:sz w:val="28"/>
+          <w:szCs w:val="28"/>
+        </w:rPr>
+      </w:pPr>
+      <w:r>
+        <w:rPr>
+          <w:rtl w:val="0"/>
+        </w:rPr>
+      </w:r>
+    </w:p>
+    <w:p>
+      <w:pPr>
+        <w:jc w:val="left"/>
+        <w:rPr>
+          <w:color w:val="231f20"/>
+          <w:sz w:val="28"/>
+          <w:szCs w:val="28"/>
+        </w:rPr>
+      </w:pPr>
+      <w:r>
+        <w:rPr>
+          <w:color w:val="231f20"/>
+          <w:sz w:val="28"/>
+          <w:szCs w:val="28"/>
+          <w:rtl w:val="0"/>
+        </w:rPr>
+        <w:t xml:space="preserve">Visdium:</w:t>
+      </w:r>
+    </w:p>
+    <w:p>
+      <w:pPr>
+        <w:jc w:val="left"/>
+        <w:rPr>
+          <w:color w:val="231f20"/>
+          <w:sz w:val="28"/>
+          <w:szCs w:val="28"/>
+        </w:rPr>
+      </w:pPr>
+      <w:hyperlink r:id="rId11">
+        <w:r>
+          <w:rPr>
+            <w:color w:val="1155cc"/>
+            <w:sz w:val="28"/>
+            <w:szCs w:val="28"/>
+            <w:u w:val="single"/>
+            <w:rtl w:val="0"/>
+          </w:rPr>
+          <w:t xml:space="preserve">https://vizdium.com/</w:t>
+        </w:r>
+      </w:hyperlink>
+      <w:r>
+        <w:rPr>
+          <w:rtl w:val="0"/>
+        </w:rPr>
+      </w:r>
+    </w:p>
+    <w:p>
+      <w:pPr>
+        <w:jc w:val="left"/>
+        <w:rPr>
+          <w:color w:val="231f20"/>
+          <w:sz w:val="28"/>
+          <w:szCs w:val="28"/>
+        </w:rPr>
+      </w:pPr>
       <w:r>
         <w:rPr>
           <w:rtl w:val="0"/>

</xml_diff>